<commit_message>
Suite de l'implémentation d'ajout de colonnes + Rapport : MVC
+method : AddNewPanel()
Jdt à jour
Rapport : MVC
</commit_message>
<xml_diff>
--- a/Livrables/2024-05-22-ghaemmaghami-rapport.docx
+++ b/Livrables/2024-05-22-ghaemmaghami-rapport.docx
@@ -130,7 +130,7 @@
           <w:r>
             <w:fldChar w:fldCharType="separate"/>
           </w:r>
-          <w:hyperlink w:anchor="_Toc166844170" w:history="1">
+          <w:hyperlink w:anchor="_Toc167266869" w:history="1">
             <w:r>
               <w:rPr>
                 <w:rStyle w:val="Lienhypertexte"/>
@@ -157,7 +157,7 @@
                 <w:noProof/>
                 <w:webHidden/>
               </w:rPr>
-              <w:instrText xml:space="preserve"> PAGEREF _Toc166844170 \h </w:instrText>
+              <w:instrText xml:space="preserve"> PAGEREF _Toc167266869 \h </w:instrText>
             </w:r>
             <w:r>
               <w:rPr>
@@ -200,7 +200,7 @@
               <w:lang w:eastAsia="fr-CH"/>
             </w:rPr>
           </w:pPr>
-          <w:hyperlink w:anchor="_Toc166844171" w:history="1">
+          <w:hyperlink w:anchor="_Toc167266870" w:history="1">
             <w:r>
               <w:rPr>
                 <w:rStyle w:val="Lienhypertexte"/>
@@ -227,7 +227,7 @@
                 <w:noProof/>
                 <w:webHidden/>
               </w:rPr>
-              <w:instrText xml:space="preserve"> PAGEREF _Toc166844171 \h </w:instrText>
+              <w:instrText xml:space="preserve"> PAGEREF _Toc167266870 \h </w:instrText>
             </w:r>
             <w:r>
               <w:rPr>
@@ -271,7 +271,7 @@
               <w:lang w:eastAsia="fr-CH"/>
             </w:rPr>
           </w:pPr>
-          <w:hyperlink w:anchor="_Toc166844172" w:history="1">
+          <w:hyperlink w:anchor="_Toc167266871" w:history="1">
             <w:r>
               <w:rPr>
                 <w:rStyle w:val="Lienhypertexte"/>
@@ -313,7 +313,7 @@
                 <w:noProof/>
                 <w:webHidden/>
               </w:rPr>
-              <w:instrText xml:space="preserve"> PAGEREF _Toc166844172 \h </w:instrText>
+              <w:instrText xml:space="preserve"> PAGEREF _Toc167266871 \h </w:instrText>
             </w:r>
             <w:r>
               <w:rPr>
@@ -357,7 +357,7 @@
               <w:lang w:eastAsia="fr-CH"/>
             </w:rPr>
           </w:pPr>
-          <w:hyperlink w:anchor="_Toc166844173" w:history="1">
+          <w:hyperlink w:anchor="_Toc167266872" w:history="1">
             <w:r>
               <w:rPr>
                 <w:rStyle w:val="Lienhypertexte"/>
@@ -399,7 +399,7 @@
                 <w:noProof/>
                 <w:webHidden/>
               </w:rPr>
-              <w:instrText xml:space="preserve"> PAGEREF _Toc166844173 \h </w:instrText>
+              <w:instrText xml:space="preserve"> PAGEREF _Toc167266872 \h </w:instrText>
             </w:r>
             <w:r>
               <w:rPr>
@@ -443,7 +443,7 @@
               <w:lang w:eastAsia="fr-CH"/>
             </w:rPr>
           </w:pPr>
-          <w:hyperlink w:anchor="_Toc166844174" w:history="1">
+          <w:hyperlink w:anchor="_Toc167266873" w:history="1">
             <w:r>
               <w:rPr>
                 <w:rStyle w:val="Lienhypertexte"/>
@@ -464,6 +464,92 @@
                 <w:rStyle w:val="Lienhypertexte"/>
                 <w:noProof/>
               </w:rPr>
+              <w:t>Planification détaillée</w:t>
+            </w:r>
+            <w:r>
+              <w:rPr>
+                <w:noProof/>
+                <w:webHidden/>
+              </w:rPr>
+              <w:tab/>
+            </w:r>
+            <w:r>
+              <w:rPr>
+                <w:noProof/>
+                <w:webHidden/>
+              </w:rPr>
+              <w:fldChar w:fldCharType="begin"/>
+            </w:r>
+            <w:r>
+              <w:rPr>
+                <w:noProof/>
+                <w:webHidden/>
+              </w:rPr>
+              <w:instrText xml:space="preserve"> PAGEREF _Toc167266873 \h </w:instrText>
+            </w:r>
+            <w:r>
+              <w:rPr>
+                <w:noProof/>
+                <w:webHidden/>
+              </w:rPr>
+            </w:r>
+            <w:r>
+              <w:rPr>
+                <w:noProof/>
+                <w:webHidden/>
+              </w:rPr>
+              <w:fldChar w:fldCharType="separate"/>
+            </w:r>
+            <w:r>
+              <w:rPr>
+                <w:noProof/>
+                <w:webHidden/>
+              </w:rPr>
+              <w:t>9</w:t>
+            </w:r>
+            <w:r>
+              <w:rPr>
+                <w:noProof/>
+                <w:webHidden/>
+              </w:rPr>
+              <w:fldChar w:fldCharType="end"/>
+            </w:r>
+          </w:hyperlink>
+        </w:p>
+        <w:p>
+          <w:pPr>
+            <w:pStyle w:val="TM2"/>
+            <w:tabs>
+              <w:tab w:val="left" w:pos="880"/>
+              <w:tab w:val="right" w:leader="dot" w:pos="9062"/>
+            </w:tabs>
+            <w:rPr>
+              <w:rFonts w:asciiTheme="minorHAnsi" w:eastAsiaTheme="minorEastAsia" w:hAnsiTheme="minorHAnsi"/>
+              <w:noProof/>
+              <w:lang w:eastAsia="fr-CH"/>
+            </w:rPr>
+          </w:pPr>
+          <w:hyperlink w:anchor="_Toc167266874" w:history="1">
+            <w:r>
+              <w:rPr>
+                <w:rStyle w:val="Lienhypertexte"/>
+                <w:noProof/>
+              </w:rPr>
+              <w:t>2.2</w:t>
+            </w:r>
+            <w:r>
+              <w:rPr>
+                <w:rFonts w:asciiTheme="minorHAnsi" w:eastAsiaTheme="minorEastAsia" w:hAnsiTheme="minorHAnsi"/>
+                <w:noProof/>
+                <w:lang w:eastAsia="fr-CH"/>
+              </w:rPr>
+              <w:tab/>
+            </w:r>
+            <w:r>
+              <w:rPr>
+                <w:rStyle w:val="Lienhypertexte"/>
+                <w:noProof/>
+              </w:rPr>
               <w:t>Méthodologie</w:t>
             </w:r>
             <w:r>
@@ -485,7 +571,7 @@
                 <w:noProof/>
                 <w:webHidden/>
               </w:rPr>
-              <w:instrText xml:space="preserve"> PAGEREF _Toc166844174 \h </w:instrText>
+              <w:instrText xml:space="preserve"> PAGEREF _Toc167266874 \h </w:instrText>
             </w:r>
             <w:r>
               <w:rPr>
@@ -529,13 +615,13 @@
               <w:lang w:eastAsia="fr-CH"/>
             </w:rPr>
           </w:pPr>
-          <w:hyperlink w:anchor="_Toc166844175" w:history="1">
+          <w:hyperlink w:anchor="_Toc167266875" w:history="1">
             <w:r>
               <w:rPr>
                 <w:rStyle w:val="Lienhypertexte"/>
                 <w:noProof/>
               </w:rPr>
-              <w:t>2.1.1</w:t>
+              <w:t>2.2.1</w:t>
             </w:r>
             <w:r>
               <w:rPr>
@@ -571,7 +657,7 @@
                 <w:noProof/>
                 <w:webHidden/>
               </w:rPr>
-              <w:instrText xml:space="preserve"> PAGEREF _Toc166844175 \h </w:instrText>
+              <w:instrText xml:space="preserve"> PAGEREF _Toc167266875 \h </w:instrText>
             </w:r>
             <w:r>
               <w:rPr>
@@ -615,13 +701,13 @@
               <w:lang w:eastAsia="fr-CH"/>
             </w:rPr>
           </w:pPr>
-          <w:hyperlink w:anchor="_Toc166844176" w:history="1">
+          <w:hyperlink w:anchor="_Toc167266876" w:history="1">
             <w:r>
               <w:rPr>
                 <w:rStyle w:val="Lienhypertexte"/>
                 <w:noProof/>
               </w:rPr>
-              <w:t>2.1.2</w:t>
+              <w:t>2.2.2</w:t>
             </w:r>
             <w:r>
               <w:rPr>
@@ -657,7 +743,7 @@
                 <w:noProof/>
                 <w:webHidden/>
               </w:rPr>
-              <w:instrText xml:space="preserve"> PAGEREF _Toc166844176 \h </w:instrText>
+              <w:instrText xml:space="preserve"> PAGEREF _Toc167266876 \h </w:instrText>
             </w:r>
             <w:r>
               <w:rPr>
@@ -701,13 +787,13 @@
               <w:lang w:eastAsia="fr-CH"/>
             </w:rPr>
           </w:pPr>
-          <w:hyperlink w:anchor="_Toc166844177" w:history="1">
+          <w:hyperlink w:anchor="_Toc167266877" w:history="1">
             <w:r>
               <w:rPr>
                 <w:rStyle w:val="Lienhypertexte"/>
                 <w:noProof/>
               </w:rPr>
-              <w:t>2.2</w:t>
+              <w:t>2.3</w:t>
             </w:r>
             <w:r>
               <w:rPr>
@@ -743,7 +829,7 @@
                 <w:noProof/>
                 <w:webHidden/>
               </w:rPr>
-              <w:instrText xml:space="preserve"> PAGEREF _Toc166844177 \h </w:instrText>
+              <w:instrText xml:space="preserve"> PAGEREF _Toc167266877 \h </w:instrText>
             </w:r>
             <w:r>
               <w:rPr>
@@ -787,13 +873,13 @@
               <w:lang w:eastAsia="fr-CH"/>
             </w:rPr>
           </w:pPr>
-          <w:hyperlink w:anchor="_Toc166844178" w:history="1">
+          <w:hyperlink w:anchor="_Toc167266878" w:history="1">
             <w:r>
               <w:rPr>
                 <w:rStyle w:val="Lienhypertexte"/>
                 <w:noProof/>
               </w:rPr>
-              <w:t>2.3</w:t>
+              <w:t>2.4</w:t>
             </w:r>
             <w:r>
               <w:rPr>
@@ -829,7 +915,7 @@
                 <w:noProof/>
                 <w:webHidden/>
               </w:rPr>
-              <w:instrText xml:space="preserve"> PAGEREF _Toc166844178 \h </w:instrText>
+              <w:instrText xml:space="preserve"> PAGEREF _Toc167266878 \h </w:instrText>
             </w:r>
             <w:r>
               <w:rPr>
@@ -849,7 +935,7 @@
                 <w:noProof/>
                 <w:webHidden/>
               </w:rPr>
-              <w:t>11</w:t>
+              <w:t>12</w:t>
             </w:r>
             <w:r>
               <w:rPr>
@@ -873,13 +959,13 @@
               <w:lang w:eastAsia="fr-CH"/>
             </w:rPr>
           </w:pPr>
-          <w:hyperlink w:anchor="_Toc166844179" w:history="1">
+          <w:hyperlink w:anchor="_Toc167266879" w:history="1">
             <w:r>
               <w:rPr>
                 <w:rStyle w:val="Lienhypertexte"/>
                 <w:noProof/>
               </w:rPr>
-              <w:t>2.3.1</w:t>
+              <w:t>2.4.1</w:t>
             </w:r>
             <w:r>
               <w:rPr>
@@ -894,6 +980,92 @@
                 <w:rStyle w:val="Lienhypertexte"/>
                 <w:noProof/>
               </w:rPr>
+              <w:t>Architecture MVC</w:t>
+            </w:r>
+            <w:r>
+              <w:rPr>
+                <w:noProof/>
+                <w:webHidden/>
+              </w:rPr>
+              <w:tab/>
+            </w:r>
+            <w:r>
+              <w:rPr>
+                <w:noProof/>
+                <w:webHidden/>
+              </w:rPr>
+              <w:fldChar w:fldCharType="begin"/>
+            </w:r>
+            <w:r>
+              <w:rPr>
+                <w:noProof/>
+                <w:webHidden/>
+              </w:rPr>
+              <w:instrText xml:space="preserve"> PAGEREF _Toc167266879 \h </w:instrText>
+            </w:r>
+            <w:r>
+              <w:rPr>
+                <w:noProof/>
+                <w:webHidden/>
+              </w:rPr>
+            </w:r>
+            <w:r>
+              <w:rPr>
+                <w:noProof/>
+                <w:webHidden/>
+              </w:rPr>
+              <w:fldChar w:fldCharType="separate"/>
+            </w:r>
+            <w:r>
+              <w:rPr>
+                <w:noProof/>
+                <w:webHidden/>
+              </w:rPr>
+              <w:t>12</w:t>
+            </w:r>
+            <w:r>
+              <w:rPr>
+                <w:noProof/>
+                <w:webHidden/>
+              </w:rPr>
+              <w:fldChar w:fldCharType="end"/>
+            </w:r>
+          </w:hyperlink>
+        </w:p>
+        <w:p>
+          <w:pPr>
+            <w:pStyle w:val="TM3"/>
+            <w:tabs>
+              <w:tab w:val="left" w:pos="1320"/>
+              <w:tab w:val="right" w:leader="dot" w:pos="9062"/>
+            </w:tabs>
+            <w:rPr>
+              <w:rFonts w:asciiTheme="minorHAnsi" w:eastAsiaTheme="minorEastAsia" w:hAnsiTheme="minorHAnsi"/>
+              <w:noProof/>
+              <w:lang w:eastAsia="fr-CH"/>
+            </w:rPr>
+          </w:pPr>
+          <w:hyperlink w:anchor="_Toc167266880" w:history="1">
+            <w:r>
+              <w:rPr>
+                <w:rStyle w:val="Lienhypertexte"/>
+                <w:noProof/>
+              </w:rPr>
+              <w:t>2.4.2</w:t>
+            </w:r>
+            <w:r>
+              <w:rPr>
+                <w:rFonts w:asciiTheme="minorHAnsi" w:eastAsiaTheme="minorEastAsia" w:hAnsiTheme="minorHAnsi"/>
+                <w:noProof/>
+                <w:lang w:eastAsia="fr-CH"/>
+              </w:rPr>
+              <w:tab/>
+            </w:r>
+            <w:r>
+              <w:rPr>
+                <w:rStyle w:val="Lienhypertexte"/>
+                <w:noProof/>
+              </w:rPr>
               <w:t>Modélisation de la base de données</w:t>
             </w:r>
             <w:r>
@@ -915,7 +1087,7 @@
                 <w:noProof/>
                 <w:webHidden/>
               </w:rPr>
-              <w:instrText xml:space="preserve"> PAGEREF _Toc166844179 \h </w:instrText>
+              <w:instrText xml:space="preserve"> PAGEREF _Toc167266880 \h </w:instrText>
             </w:r>
             <w:r>
               <w:rPr>
@@ -935,7 +1107,7 @@
                 <w:noProof/>
                 <w:webHidden/>
               </w:rPr>
-              <w:t>11</w:t>
+              <w:t>12</w:t>
             </w:r>
             <w:r>
               <w:rPr>
@@ -959,7 +1131,7 @@
               <w:lang w:eastAsia="fr-CH"/>
             </w:rPr>
           </w:pPr>
-          <w:hyperlink w:anchor="_Toc166844180" w:history="1">
+          <w:hyperlink w:anchor="_Toc167266881" w:history="1">
             <w:r>
               <w:rPr>
                 <w:rStyle w:val="Lienhypertexte"/>
@@ -1001,7 +1173,7 @@
                 <w:noProof/>
                 <w:webHidden/>
               </w:rPr>
-              <w:instrText xml:space="preserve"> PAGEREF _Toc166844180 \h </w:instrText>
+              <w:instrText xml:space="preserve"> PAGEREF _Toc167266881 \h </w:instrText>
             </w:r>
             <w:r>
               <w:rPr>
@@ -1021,7 +1193,7 @@
                 <w:noProof/>
                 <w:webHidden/>
               </w:rPr>
-              <w:t>13</w:t>
+              <w:t>15</w:t>
             </w:r>
             <w:r>
               <w:rPr>
@@ -1045,7 +1217,7 @@
               <w:lang w:eastAsia="fr-CH"/>
             </w:rPr>
           </w:pPr>
-          <w:hyperlink w:anchor="_Toc166844181" w:history="1">
+          <w:hyperlink w:anchor="_Toc167266882" w:history="1">
             <w:r>
               <w:rPr>
                 <w:rStyle w:val="Lienhypertexte"/>
@@ -1087,7 +1259,7 @@
                 <w:noProof/>
                 <w:webHidden/>
               </w:rPr>
-              <w:instrText xml:space="preserve"> PAGEREF _Toc166844181 \h </w:instrText>
+              <w:instrText xml:space="preserve"> PAGEREF _Toc167266882 \h </w:instrText>
             </w:r>
             <w:r>
               <w:rPr>
@@ -1107,7 +1279,7 @@
                 <w:noProof/>
                 <w:webHidden/>
               </w:rPr>
-              <w:t>13</w:t>
+              <w:t>15</w:t>
             </w:r>
             <w:r>
               <w:rPr>
@@ -1131,7 +1303,7 @@
               <w:lang w:eastAsia="fr-CH"/>
             </w:rPr>
           </w:pPr>
-          <w:hyperlink w:anchor="_Toc166844182" w:history="1">
+          <w:hyperlink w:anchor="_Toc167266883" w:history="1">
             <w:r>
               <w:rPr>
                 <w:rStyle w:val="Lienhypertexte"/>
@@ -1173,7 +1345,7 @@
                 <w:noProof/>
                 <w:webHidden/>
               </w:rPr>
-              <w:instrText xml:space="preserve"> PAGEREF _Toc166844182 \h </w:instrText>
+              <w:instrText xml:space="preserve"> PAGEREF _Toc167266883 \h </w:instrText>
             </w:r>
             <w:r>
               <w:rPr>
@@ -1193,7 +1365,7 @@
                 <w:noProof/>
                 <w:webHidden/>
               </w:rPr>
-              <w:t>13</w:t>
+              <w:t>15</w:t>
             </w:r>
             <w:r>
               <w:rPr>
@@ -1217,7 +1389,7 @@
               <w:lang w:eastAsia="fr-CH"/>
             </w:rPr>
           </w:pPr>
-          <w:hyperlink w:anchor="_Toc166844183" w:history="1">
+          <w:hyperlink w:anchor="_Toc167266884" w:history="1">
             <w:r>
               <w:rPr>
                 <w:rStyle w:val="Lienhypertexte"/>
@@ -1259,7 +1431,7 @@
                 <w:noProof/>
                 <w:webHidden/>
               </w:rPr>
-              <w:instrText xml:space="preserve"> PAGEREF _Toc166844183 \h </w:instrText>
+              <w:instrText xml:space="preserve"> PAGEREF _Toc167266884 \h </w:instrText>
             </w:r>
             <w:r>
               <w:rPr>
@@ -1279,7 +1451,7 @@
                 <w:noProof/>
                 <w:webHidden/>
               </w:rPr>
-              <w:t>13</w:t>
+              <w:t>15</w:t>
             </w:r>
             <w:r>
               <w:rPr>
@@ -1303,7 +1475,7 @@
               <w:lang w:eastAsia="fr-CH"/>
             </w:rPr>
           </w:pPr>
-          <w:hyperlink w:anchor="_Toc166844184" w:history="1">
+          <w:hyperlink w:anchor="_Toc167266885" w:history="1">
             <w:r>
               <w:rPr>
                 <w:rStyle w:val="Lienhypertexte"/>
@@ -1345,7 +1517,7 @@
                 <w:noProof/>
                 <w:webHidden/>
               </w:rPr>
-              <w:instrText xml:space="preserve"> PAGEREF _Toc166844184 \h </w:instrText>
+              <w:instrText xml:space="preserve"> PAGEREF _Toc167266885 \h </w:instrText>
             </w:r>
             <w:r>
               <w:rPr>
@@ -1365,7 +1537,7 @@
                 <w:noProof/>
                 <w:webHidden/>
               </w:rPr>
-              <w:t>14</w:t>
+              <w:t>16</w:t>
             </w:r>
             <w:r>
               <w:rPr>
@@ -1389,7 +1561,7 @@
               <w:lang w:eastAsia="fr-CH"/>
             </w:rPr>
           </w:pPr>
-          <w:hyperlink w:anchor="_Toc166844185" w:history="1">
+          <w:hyperlink w:anchor="_Toc167266886" w:history="1">
             <w:r>
               <w:rPr>
                 <w:rStyle w:val="Lienhypertexte"/>
@@ -1431,7 +1603,7 @@
                 <w:noProof/>
                 <w:webHidden/>
               </w:rPr>
-              <w:instrText xml:space="preserve"> PAGEREF _Toc166844185 \h </w:instrText>
+              <w:instrText xml:space="preserve"> PAGEREF _Toc167266886 \h </w:instrText>
             </w:r>
             <w:r>
               <w:rPr>
@@ -1451,7 +1623,7 @@
                 <w:noProof/>
                 <w:webHidden/>
               </w:rPr>
-              <w:t>15</w:t>
+              <w:t>17</w:t>
             </w:r>
             <w:r>
               <w:rPr>
@@ -1475,7 +1647,7 @@
               <w:lang w:eastAsia="fr-CH"/>
             </w:rPr>
           </w:pPr>
-          <w:hyperlink w:anchor="_Toc166844186" w:history="1">
+          <w:hyperlink w:anchor="_Toc167266887" w:history="1">
             <w:r>
               <w:rPr>
                 <w:rStyle w:val="Lienhypertexte"/>
@@ -1517,7 +1689,7 @@
                 <w:noProof/>
                 <w:webHidden/>
               </w:rPr>
-              <w:instrText xml:space="preserve"> PAGEREF _Toc166844186 \h </w:instrText>
+              <w:instrText xml:space="preserve"> PAGEREF _Toc167266887 \h </w:instrText>
             </w:r>
             <w:r>
               <w:rPr>
@@ -1537,7 +1709,7 @@
                 <w:noProof/>
                 <w:webHidden/>
               </w:rPr>
-              <w:t>16</w:t>
+              <w:t>18</w:t>
             </w:r>
             <w:r>
               <w:rPr>
@@ -1597,7 +1769,7 @@
           <w:numId w:val="0"/>
         </w:numPr>
       </w:pPr>
-      <w:bookmarkStart w:id="0" w:name="_Toc166844170"/>
+      <w:bookmarkStart w:id="0" w:name="_Toc167266869"/>
       <w:r>
         <w:lastRenderedPageBreak/>
         <w:t>Remerciements</w:t>
@@ -1638,7 +1810,7 @@
           <w:numId w:val="0"/>
         </w:numPr>
       </w:pPr>
-      <w:bookmarkStart w:id="1" w:name="_Toc166844171"/>
+      <w:bookmarkStart w:id="1" w:name="_Toc167266870"/>
       <w:r>
         <w:lastRenderedPageBreak/>
         <w:t>Introduction</w:t>
@@ -1728,7 +1900,7 @@
       <w:pPr>
         <w:pStyle w:val="Titre1"/>
       </w:pPr>
-      <w:bookmarkStart w:id="2" w:name="_Toc166844172"/>
+      <w:bookmarkStart w:id="2" w:name="_Toc167266871"/>
       <w:r>
         <w:lastRenderedPageBreak/>
         <w:t>Planification initiale</w:t>
@@ -1737,7 +1909,10 @@
     </w:p>
     <w:p>
       <w:r>
-        <w:t>Je souhaiterais préciser que m</w:t>
+        <w:t>Avant tout, j</w:t>
+      </w:r>
+      <w:r>
+        <w:t>e souhaiterais préciser que m</w:t>
       </w:r>
       <w:r>
         <w:t>a planification initiale inclut des plages de 1h30 les vendredis</w:t>
@@ -2944,7 +3119,7 @@
       <w:pPr>
         <w:pStyle w:val="Titre1"/>
       </w:pPr>
-      <w:bookmarkStart w:id="3" w:name="_Toc166844173"/>
+      <w:bookmarkStart w:id="3" w:name="_Toc167266872"/>
       <w:r>
         <w:lastRenderedPageBreak/>
         <w:t>Analyse</w:t>
@@ -2955,11 +3130,22 @@
       <w:pPr>
         <w:pStyle w:val="Titre2"/>
       </w:pPr>
-      <w:bookmarkStart w:id="4" w:name="_Toc166844174"/>
+      <w:bookmarkStart w:id="4" w:name="_Toc167266873"/>
+      <w:r>
+        <w:t>Planification détaillée</w:t>
+      </w:r>
+      <w:bookmarkEnd w:id="4"/>
+    </w:p>
+    <w:p/>
+    <w:p>
+      <w:pPr>
+        <w:pStyle w:val="Titre2"/>
+      </w:pPr>
+      <w:bookmarkStart w:id="5" w:name="_Toc167266874"/>
       <w:r>
         <w:t>Méthodologie</w:t>
       </w:r>
-      <w:bookmarkEnd w:id="4"/>
+      <w:bookmarkEnd w:id="5"/>
       <w:r>
         <w:t xml:space="preserve"> </w:t>
       </w:r>
@@ -2968,11 +3154,11 @@
       <w:pPr>
         <w:pStyle w:val="Titre3"/>
       </w:pPr>
-      <w:bookmarkStart w:id="5" w:name="_Toc166844175"/>
+      <w:bookmarkStart w:id="6" w:name="_Toc167266875"/>
       <w:r>
         <w:t>Méthode de gestion de projet</w:t>
       </w:r>
-      <w:bookmarkEnd w:id="5"/>
+      <w:bookmarkEnd w:id="6"/>
       <w:r>
         <w:t xml:space="preserve"> </w:t>
       </w:r>
@@ -3255,6 +3441,7 @@
     </w:p>
     <w:p>
       <w:r>
+        <w:lastRenderedPageBreak/>
         <w:t xml:space="preserve">L’aspect « sécurité » de la fonctionnalité (exécution des requêtes sécurisée, </w:t>
       </w:r>
       <w:r>
@@ -3281,7 +3468,6 @@
         <w:rPr>
           <w:u w:val="single"/>
         </w:rPr>
-        <w:lastRenderedPageBreak/>
         <w:t>Ces points problématiques sont-ils importants ?</w:t>
       </w:r>
     </w:p>
@@ -3668,7 +3854,26 @@
     </w:p>
     <w:p>
       <w:r>
-        <w:t xml:space="preserve">La façon dont je traite les « notifications (MVC) », que j’ai laissé de côté, pourraient être revu et optimisé (code répétitif). Le code pourrait globalement être optimisé. </w:t>
+        <w:lastRenderedPageBreak/>
+        <w:t>La façon dont je traite les « notifications (MVC) », que j’ai laissé de côté, pourrai</w:t>
+      </w:r>
+      <w:r>
+        <w:t xml:space="preserve">t </w:t>
+      </w:r>
+      <w:r>
+        <w:t>être revu</w:t>
+      </w:r>
+      <w:r>
+        <w:t>e</w:t>
+      </w:r>
+      <w:r>
+        <w:t xml:space="preserve"> et optimisé</w:t>
+      </w:r>
+      <w:r>
+        <w:t>e</w:t>
+      </w:r>
+      <w:r>
+        <w:t xml:space="preserve"> (code répétitif). Le code pourrait globalement être optimisé. </w:t>
       </w:r>
     </w:p>
     <w:p>
@@ -3686,7 +3891,6 @@
     </w:p>
     <w:p>
       <w:r>
-        <w:lastRenderedPageBreak/>
         <w:t>L’optimisation du code pourrait rendre le tout plus simple à gérer, mais ce n’est pas primordial car la solution reste fonctionnelle et sans cela.</w:t>
       </w:r>
     </w:p>
@@ -3713,11 +3917,11 @@
       <w:pPr>
         <w:pStyle w:val="Titre3"/>
       </w:pPr>
-      <w:bookmarkStart w:id="6" w:name="_Toc166844176"/>
+      <w:bookmarkStart w:id="7" w:name="_Toc167266876"/>
       <w:r>
         <w:t>Sauvegarde</w:t>
       </w:r>
-      <w:bookmarkEnd w:id="6"/>
+      <w:bookmarkEnd w:id="7"/>
     </w:p>
     <w:p>
       <w:r>
@@ -3932,31 +4136,33 @@
       <w:pPr>
         <w:pStyle w:val="Titre2"/>
       </w:pPr>
-      <w:bookmarkStart w:id="7" w:name="_Toc166844177"/>
+      <w:bookmarkStart w:id="8" w:name="_Toc167266877"/>
       <w:r>
         <w:t>Stratégie de test</w:t>
       </w:r>
-      <w:bookmarkEnd w:id="7"/>
+      <w:bookmarkEnd w:id="8"/>
     </w:p>
     <w:p/>
     <w:p>
       <w:pPr>
         <w:pStyle w:val="Titre2"/>
       </w:pPr>
-      <w:bookmarkStart w:id="8" w:name="_Toc166844178"/>
+      <w:bookmarkStart w:id="9" w:name="_Toc167266878"/>
       <w:r>
         <w:lastRenderedPageBreak/>
         <w:t>Conception</w:t>
       </w:r>
-      <w:bookmarkEnd w:id="8"/>
+      <w:bookmarkEnd w:id="9"/>
     </w:p>
     <w:p>
       <w:pPr>
         <w:pStyle w:val="Titre3"/>
       </w:pPr>
+      <w:bookmarkStart w:id="10" w:name="_Toc167266879"/>
       <w:r>
         <w:t>Architecture MVC</w:t>
       </w:r>
+      <w:bookmarkEnd w:id="10"/>
     </w:p>
     <w:p>
       <w:r>
@@ -3969,10 +4175,19 @@
         <w:t xml:space="preserve"> une architecture logicielle</w:t>
       </w:r>
       <w:r>
-        <w:t xml:space="preserve"> qui permet de séparer le développement d’une application en 3 « composants » distincts : Modèle, Vue et Contrôleur.</w:t>
-      </w:r>
-      <w:r>
-        <w:rPr>
+        <w:t xml:space="preserve"> qui permet de séparer le développement d’une application en 3 « composants » distincts : </w:t>
+      </w:r>
+      <w:r>
+        <w:rPr>
+          <w:b/>
+          <w:bCs/>
+        </w:rPr>
+        <w:t>Modèle, Vue et Contrôleur.</w:t>
+      </w:r>
+      <w:r>
+        <w:rPr>
+          <w:b/>
+          <w:bCs/>
           <w:noProof/>
         </w:rPr>
         <w:drawing>
@@ -4043,16 +4258,30 @@
       </w:r>
     </w:p>
     <w:p>
-      <w:r>
+      <w:pPr>
+        <w:rPr>
+          <w:b/>
+          <w:bCs/>
+        </w:rPr>
+      </w:pPr>
+      <w:r>
+        <w:rPr>
+          <w:b/>
+          <w:bCs/>
+        </w:rPr>
         <w:t>Chaque composant se charge d’un aspect spécifique de l’application.</w:t>
       </w:r>
     </w:p>
     <w:p>
       <w:r>
-        <w:t>La Vue : Elle gère toute la logique interface utilisateur. Elle génère l’interface que l’utilisateur va voir et utiliser.</w:t>
-      </w:r>
-      <w:r>
-        <w:t xml:space="preserve"> Elle est chargée d’afficher les données (fournies par le Modèle) et de recevoir les actions de l’utilisateur (clic de souris, remplissage d’un champ, …)</w:t>
+        <w:rPr>
+          <w:b/>
+          <w:bCs/>
+        </w:rPr>
+        <w:t>Le Modèle :</w:t>
+      </w:r>
+      <w:r>
+        <w:t xml:space="preserve"> Il contient les données manipulées par le programme. Il assure la gestion de ces données et garantit leur intégrité. Dans le cas typique d’une base de données, c’est le modèle qui la contient</w:t>
       </w:r>
       <w:r>
         <w:rPr>
@@ -4061,31 +4290,60 @@
         <w:footnoteReference w:id="1"/>
       </w:r>
       <w:r>
-        <w:t>.</w:t>
-      </w:r>
-    </w:p>
-    <w:p>
-      <w:r>
-        <w:t>Le Modèle : Il contient les données manipulées par le programme</w:t>
-      </w:r>
-      <w:r>
-        <w:t xml:space="preserve">. Il assure la gestion de ces données et garantit leur intégrité. Dans le cas typique d’une base de données, c’est le modèle qui la contient. </w:t>
-      </w:r>
-    </w:p>
-    <w:p>
-      <w:r>
-        <w:t>Le Contrôleur : C’est le lien entre la Vue et le Modèle.</w:t>
+        <w:t xml:space="preserve">. Concrètement, il contient les opérations </w:t>
+      </w:r>
+      <w:r>
+        <w:t>servant à</w:t>
+      </w:r>
+      <w:r>
+        <w:t xml:space="preserve"> manipuler les données, en incluant, par exemple, une méthode permettant d’ajouter (créer) un nouvel utilisateur.</w:t>
+      </w:r>
+    </w:p>
+    <w:p>
+      <w:r>
+        <w:rPr>
+          <w:b/>
+          <w:bCs/>
+        </w:rPr>
+        <w:t>La Vue :</w:t>
+      </w:r>
+      <w:r>
+        <w:t xml:space="preserve"> Elle gère toute la logique interface utilisateur. Elle génère l’interface que l’utilisateur va voir et utiliser.</w:t>
+      </w:r>
+      <w:r>
+        <w:t xml:space="preserve"> Elle est chargée d’afficher les données (fournies par le Modèle) et de recevoir les actions de l’utilisateur (clic de souris, remplissage d’un champ, …).</w:t>
+      </w:r>
+    </w:p>
+    <w:p>
+      <w:r>
+        <w:rPr>
+          <w:b/>
+          <w:bCs/>
+        </w:rPr>
+        <w:t>Le Contrôleur :</w:t>
+      </w:r>
+      <w:r>
+        <w:t xml:space="preserve"> C’est l</w:t>
+      </w:r>
+      <w:r>
+        <w:t xml:space="preserve">’intermédiaire </w:t>
+      </w:r>
+      <w:r>
+        <w:t>entre la Vue et le Modèle.</w:t>
+      </w:r>
+      <w:r>
+        <w:t xml:space="preserve"> Le contrôleur reçoit les événements enclenchés par l’utilisateur depuis la Vue et avertit, par conséquent, le modèle en lui indiquant quoi faire. Inversement, le modèle notifie le contrôleur des changements pour que ce dernier mette à jour la Vue.</w:t>
       </w:r>
     </w:p>
     <w:p>
       <w:pPr>
         <w:pStyle w:val="Titre3"/>
       </w:pPr>
-      <w:bookmarkStart w:id="9" w:name="_Toc166844179"/>
+      <w:bookmarkStart w:id="11" w:name="_Toc167266880"/>
       <w:r>
         <w:t>Modélisation de la base de données</w:t>
       </w:r>
-      <w:bookmarkEnd w:id="9"/>
+      <w:bookmarkEnd w:id="11"/>
     </w:p>
     <w:p>
       <w:r>
@@ -4105,6 +4363,7 @@
         <w:rPr>
           <w:noProof/>
         </w:rPr>
+        <w:lastRenderedPageBreak/>
         <w:drawing>
           <wp:inline distT="0" distB="0" distL="0" distR="0" wp14:anchorId="74AC8744" wp14:editId="19CE4234">
             <wp:extent cx="5420481" cy="2219635"/>
@@ -4147,7 +4406,6 @@
         <w:rPr>
           <w:noProof/>
         </w:rPr>
-        <w:lastRenderedPageBreak/>
         <w:drawing>
           <wp:inline distT="0" distB="0" distL="0" distR="0" wp14:anchorId="607D4558" wp14:editId="40DA328F">
             <wp:extent cx="5668166" cy="2362530"/>
@@ -4187,6 +4445,9 @@
     </w:p>
     <w:p>
       <w:r>
+        <w:rPr>
+          <w:noProof/>
+        </w:rPr>
         <w:drawing>
           <wp:inline distT="0" distB="0" distL="0" distR="0" wp14:anchorId="6ECCFE86" wp14:editId="494D3B69">
             <wp:extent cx="5458587" cy="2467319"/>
@@ -4226,203 +4487,26 @@
     </w:p>
     <w:p>
       <w:pPr>
-        <w:pStyle w:val="Titre1"/>
-      </w:pPr>
-      <w:bookmarkStart w:id="10" w:name="_Toc166844180"/>
-      <w:r>
+        <w:pStyle w:val="Titre3"/>
+      </w:pPr>
+      <w:r>
+        <w:rPr>
+          <w:noProof/>
+        </w:rPr>
         <w:lastRenderedPageBreak/>
-        <w:t>Réalisation</w:t>
-      </w:r>
-      <w:bookmarkEnd w:id="10"/>
-    </w:p>
-    <w:p>
-      <w:pPr>
-        <w:pStyle w:val="Titre2"/>
-      </w:pPr>
-      <w:bookmarkStart w:id="11" w:name="_Toc166844181"/>
-      <w:r>
-        <w:t>Compte utilisateur</w:t>
-      </w:r>
-      <w:bookmarkEnd w:id="11"/>
-    </w:p>
-    <w:p>
-      <w:pPr>
-        <w:pStyle w:val="Titre3"/>
-      </w:pPr>
-      <w:bookmarkStart w:id="12" w:name="_Toc166844182"/>
-      <w:r>
-        <w:t>Ha</w:t>
-      </w:r>
-      <w:r>
-        <w:t>c</w:t>
-      </w:r>
-      <w:r>
-        <w:t>hage</w:t>
-      </w:r>
-      <w:bookmarkEnd w:id="12"/>
-    </w:p>
-    <w:p>
-      <w:r>
-        <w:t xml:space="preserve">Les comptes utilisateurs contenant des informations particulièrement sensibles, notamment comme un mot de passe, il est indispensable de protéger et sécuriser ces données. </w:t>
-      </w:r>
-    </w:p>
-    <w:p>
-      <w:r>
-        <w:t>C’est là que le ha</w:t>
-      </w:r>
-      <w:r>
-        <w:t>c</w:t>
-      </w:r>
-      <w:r>
-        <w:t>hage intervient. En effet, le ha</w:t>
-      </w:r>
-      <w:r>
-        <w:t>c</w:t>
-      </w:r>
-      <w:r>
-        <w:t>hage est un processus unidirectionnel qui permet de convertir une donnée comme un mot de passe en texte chiffré à l’aide « d’algorithmes de hachage »</w:t>
-      </w:r>
-      <w:r>
-        <w:rPr>
-          <w:rStyle w:val="Appelnotedebasdep"/>
-        </w:rPr>
-        <w:footnoteReference w:id="2"/>
-      </w:r>
-      <w:r>
-        <w:t>.</w:t>
-      </w:r>
-    </w:p>
-    <w:p>
-      <w:r>
-        <w:t>Dans le ca</w:t>
-      </w:r>
-      <w:r>
-        <w:t>dre</w:t>
-      </w:r>
-      <w:r>
-        <w:t xml:space="preserve"> de mon application, j’ai </w:t>
-      </w:r>
-      <w:r>
-        <w:t>opté</w:t>
-      </w:r>
-      <w:r>
-        <w:t xml:space="preserve"> </w:t>
-      </w:r>
-      <w:r>
-        <w:t>pour l’utilisation de</w:t>
-      </w:r>
-      <w:r>
-        <w:t xml:space="preserve"> la bibliothèque </w:t>
-      </w:r>
-      <w:proofErr w:type="spellStart"/>
-      <w:r>
-        <w:t>BCrypt</w:t>
-      </w:r>
-      <w:proofErr w:type="spellEnd"/>
-      <w:r>
-        <w:t>, principalement</w:t>
-      </w:r>
-      <w:r>
-        <w:t xml:space="preserve"> car </w:t>
-      </w:r>
-      <w:r>
-        <w:t>elle offre</w:t>
-      </w:r>
-      <w:r>
-        <w:t xml:space="preserve"> une </w:t>
-      </w:r>
-      <w:r>
-        <w:t>méthode de hachage spécialement conçue</w:t>
-      </w:r>
-      <w:r>
-        <w:t xml:space="preserve"> et adaptée</w:t>
-      </w:r>
-      <w:r>
-        <w:t xml:space="preserve"> pour les mots de passe. </w:t>
-      </w:r>
-      <w:r>
-        <w:t>Au-delà</w:t>
-      </w:r>
-      <w:r>
-        <w:t xml:space="preserve"> du côté « pratique » en termes de </w:t>
-      </w:r>
-      <w:r>
-        <w:t>développement</w:t>
-      </w:r>
-      <w:r>
-        <w:t xml:space="preserve">, </w:t>
-      </w:r>
-      <w:proofErr w:type="spellStart"/>
-      <w:r>
-        <w:t>BCrypt</w:t>
-      </w:r>
-      <w:proofErr w:type="spellEnd"/>
-      <w:r>
-        <w:t xml:space="preserve"> utilise également le salage dans sa fonction de hachage. Le salage ajoute des caractères aléatoires au hachage, </w:t>
-      </w:r>
-      <w:r>
-        <w:t xml:space="preserve">assurant ainsi que chaque hash généré est unique. </w:t>
-      </w:r>
-      <w:r>
-        <w:t>Par exemple,</w:t>
-      </w:r>
-      <w:r>
-        <w:t xml:space="preserve"> </w:t>
-      </w:r>
-      <w:r>
-        <w:t>dans le cas où</w:t>
-      </w:r>
-      <w:r>
-        <w:t xml:space="preserve"> deux utilisateurs ont le même mot de passe, </w:t>
-      </w:r>
-      <w:proofErr w:type="spellStart"/>
-      <w:r>
-        <w:t>BCrypt</w:t>
-      </w:r>
-      <w:proofErr w:type="spellEnd"/>
-      <w:r>
-        <w:t xml:space="preserve"> produit deux </w:t>
-      </w:r>
-      <w:proofErr w:type="spellStart"/>
-      <w:r>
-        <w:t>hashes</w:t>
-      </w:r>
-      <w:proofErr w:type="spellEnd"/>
-      <w:r>
-        <w:t xml:space="preserve"> distincts, </w:t>
-      </w:r>
-      <w:r>
-        <w:t xml:space="preserve">ce qui renforce la sécurité et permet d’éviter les </w:t>
-      </w:r>
-      <w:r>
-        <w:t>« </w:t>
-      </w:r>
-      <w:r>
-        <w:t>attaques par tables arc-en</w:t>
-      </w:r>
-      <w:r>
-        <w:t>-ciel »</w:t>
-      </w:r>
-      <w:r>
-        <w:rPr>
-          <w:rStyle w:val="Appelnotedebasdep"/>
-        </w:rPr>
-        <w:footnoteReference w:id="3"/>
-      </w:r>
-      <w:r>
-        <w:t>.</w:t>
-      </w:r>
-    </w:p>
-    <w:p>
-      <w:r>
-        <w:rPr>
-          <w:noProof/>
-        </w:rPr>
         <w:drawing>
-          <wp:inline distT="0" distB="0" distL="0" distR="0" wp14:anchorId="21424224" wp14:editId="05F0231E">
-            <wp:extent cx="4848902" cy="152421"/>
-            <wp:effectExtent l="0" t="0" r="8890" b="0"/>
-            <wp:docPr id="3" name="Image 3"/>
+          <wp:anchor distT="0" distB="0" distL="114300" distR="114300" simplePos="0" relativeHeight="251659264" behindDoc="0" locked="0" layoutInCell="1" allowOverlap="1" wp14:anchorId="794699EA" wp14:editId="2BC72659">
+            <wp:simplePos x="0" y="0"/>
+            <wp:positionH relativeFrom="margin">
+              <wp:posOffset>1443355</wp:posOffset>
+            </wp:positionH>
+            <wp:positionV relativeFrom="paragraph">
+              <wp:posOffset>488315</wp:posOffset>
+            </wp:positionV>
+            <wp:extent cx="2857500" cy="2857500"/>
+            <wp:effectExtent l="0" t="0" r="0" b="0"/>
+            <wp:wrapTopAndBottom/>
+            <wp:docPr id="10" name="Image 10"/>
             <wp:cNvGraphicFramePr>
               <a:graphicFrameLocks xmlns:a="http://schemas.openxmlformats.org/drawingml/2006/main" noChangeAspect="1"/>
             </wp:cNvGraphicFramePr>
@@ -4430,41 +4514,259 @@
               <a:graphicData uri="http://schemas.openxmlformats.org/drawingml/2006/picture">
                 <pic:pic xmlns:pic="http://schemas.openxmlformats.org/drawingml/2006/picture">
                   <pic:nvPicPr>
-                    <pic:cNvPr id="1" name=""/>
-                    <pic:cNvPicPr/>
+                    <pic:cNvPr id="0" name="Picture 2"/>
+                    <pic:cNvPicPr>
+                      <a:picLocks noChangeAspect="1" noChangeArrowheads="1"/>
+                    </pic:cNvPicPr>
                   </pic:nvPicPr>
                   <pic:blipFill>
-                    <a:blip r:embed="rId39"/>
+                    <a:blip r:embed="rId39">
+                      <a:extLst>
+                        <a:ext uri="{28A0092B-C50C-407E-A947-70E740481C1C}">
+                          <a14:useLocalDpi xmlns:a14="http://schemas.microsoft.com/office/drawing/2010/main" val="0"/>
+                        </a:ext>
+                      </a:extLst>
+                    </a:blip>
+                    <a:srcRect/>
                     <a:stretch>
                       <a:fillRect/>
                     </a:stretch>
                   </pic:blipFill>
-                  <pic:spPr>
+                  <pic:spPr bwMode="auto">
                     <a:xfrm>
                       <a:off x="0" y="0"/>
-                      <a:ext cx="4848902" cy="152421"/>
+                      <a:ext cx="2857500" cy="2857500"/>
                     </a:xfrm>
                     <a:prstGeom prst="rect">
                       <a:avLst/>
                     </a:prstGeom>
+                    <a:noFill/>
+                    <a:ln>
+                      <a:noFill/>
+                    </a:ln>
                   </pic:spPr>
                 </pic:pic>
               </a:graphicData>
             </a:graphic>
-          </wp:inline>
+            <wp14:sizeRelH relativeFrom="margin">
+              <wp14:pctWidth>0</wp14:pctWidth>
+            </wp14:sizeRelH>
+            <wp14:sizeRelV relativeFrom="margin">
+              <wp14:pctHeight>0</wp14:pctHeight>
+            </wp14:sizeRelV>
+          </wp:anchor>
         </w:drawing>
       </w:r>
-    </w:p>
-    <w:p>
       <w:r>
         <w:rPr>
           <w:noProof/>
         </w:rPr>
+        <w:t>&lt;</w:t>
+      </w:r>
+      <w:r>
+        <w:t>Maquettes</w:t>
+      </w:r>
+    </w:p>
+    <w:p/>
+    <w:p>
+      <w:pPr>
+        <w:pStyle w:val="Titre1"/>
+      </w:pPr>
+      <w:bookmarkStart w:id="12" w:name="_Toc167266881"/>
+      <w:r>
+        <w:lastRenderedPageBreak/>
+        <w:t>Réalisation</w:t>
+      </w:r>
+      <w:bookmarkEnd w:id="12"/>
+    </w:p>
+    <w:p>
+      <w:pPr>
+        <w:pStyle w:val="Titre2"/>
+      </w:pPr>
+      <w:bookmarkStart w:id="13" w:name="_Toc167266882"/>
+      <w:r>
+        <w:t>Compte utilisateur</w:t>
+      </w:r>
+      <w:bookmarkEnd w:id="13"/>
+    </w:p>
+    <w:p>
+      <w:pPr>
+        <w:pStyle w:val="Titre3"/>
+      </w:pPr>
+      <w:bookmarkStart w:id="14" w:name="_Toc167266883"/>
+      <w:r>
+        <w:t>Ha</w:t>
+      </w:r>
+      <w:r>
+        <w:t>c</w:t>
+      </w:r>
+      <w:r>
+        <w:t>hage</w:t>
+      </w:r>
+      <w:bookmarkEnd w:id="14"/>
+    </w:p>
+    <w:p>
+      <w:r>
+        <w:t xml:space="preserve">Les comptes utilisateurs contenant des informations particulièrement sensibles, notamment comme un mot de passe, il est indispensable de protéger et sécuriser ces données. </w:t>
+      </w:r>
+    </w:p>
+    <w:p>
+      <w:r>
+        <w:t>C’est là que le ha</w:t>
+      </w:r>
+      <w:r>
+        <w:t>c</w:t>
+      </w:r>
+      <w:r>
+        <w:t>hage intervient. En effet, le ha</w:t>
+      </w:r>
+      <w:r>
+        <w:t>c</w:t>
+      </w:r>
+      <w:r>
+        <w:t>hage est un processus unidirectionnel qui permet de convertir une donnée comme un mot de passe en texte chiffré à l’aide « d’algorithmes de hachage »</w:t>
+      </w:r>
+      <w:r>
+        <w:rPr>
+          <w:rStyle w:val="Appelnotedebasdep"/>
+        </w:rPr>
+        <w:footnoteReference w:id="2"/>
+      </w:r>
+      <w:r>
+        <w:t>.</w:t>
+      </w:r>
+    </w:p>
+    <w:p>
+      <w:r>
+        <w:t>Dans le ca</w:t>
+      </w:r>
+      <w:r>
+        <w:t>dre</w:t>
+      </w:r>
+      <w:r>
+        <w:t xml:space="preserve"> de mon application, j’ai </w:t>
+      </w:r>
+      <w:r>
+        <w:t>opté</w:t>
+      </w:r>
+      <w:r>
+        <w:t xml:space="preserve"> </w:t>
+      </w:r>
+      <w:r>
+        <w:t>pour l’utilisation de</w:t>
+      </w:r>
+      <w:r>
+        <w:t xml:space="preserve"> la bibliothèque </w:t>
+      </w:r>
+      <w:proofErr w:type="spellStart"/>
+      <w:r>
+        <w:t>BCrypt</w:t>
+      </w:r>
+      <w:proofErr w:type="spellEnd"/>
+      <w:r>
+        <w:t>, principalement</w:t>
+      </w:r>
+      <w:r>
+        <w:t xml:space="preserve"> car </w:t>
+      </w:r>
+      <w:r>
+        <w:t>elle offre</w:t>
+      </w:r>
+      <w:r>
+        <w:t xml:space="preserve"> une </w:t>
+      </w:r>
+      <w:r>
+        <w:t>méthode de hachage spécialement conçue</w:t>
+      </w:r>
+      <w:r>
+        <w:t xml:space="preserve"> et adaptée</w:t>
+      </w:r>
+      <w:r>
+        <w:t xml:space="preserve"> pour les mots de passe. </w:t>
+      </w:r>
+      <w:r>
+        <w:t>Au-delà</w:t>
+      </w:r>
+      <w:r>
+        <w:t xml:space="preserve"> du côté « pratique » en termes de </w:t>
+      </w:r>
+      <w:r>
+        <w:t>développement</w:t>
+      </w:r>
+      <w:r>
+        <w:t xml:space="preserve">, </w:t>
+      </w:r>
+      <w:proofErr w:type="spellStart"/>
+      <w:r>
+        <w:t>BCrypt</w:t>
+      </w:r>
+      <w:proofErr w:type="spellEnd"/>
+      <w:r>
+        <w:t xml:space="preserve"> utilise également le salage dans sa fonction de hachage. Le salage ajoute des caractères aléatoires au hachage, </w:t>
+      </w:r>
+      <w:r>
+        <w:t xml:space="preserve">assurant ainsi que chaque hash généré est unique. </w:t>
+      </w:r>
+      <w:r>
+        <w:t>Par exemple,</w:t>
+      </w:r>
+      <w:r>
+        <w:t xml:space="preserve"> </w:t>
+      </w:r>
+      <w:r>
+        <w:t>dans le cas où</w:t>
+      </w:r>
+      <w:r>
+        <w:t xml:space="preserve"> deux utilisateurs ont le même mot de passe, </w:t>
+      </w:r>
+      <w:proofErr w:type="spellStart"/>
+      <w:r>
+        <w:t>BCrypt</w:t>
+      </w:r>
+      <w:proofErr w:type="spellEnd"/>
+      <w:r>
+        <w:t xml:space="preserve"> produit deux </w:t>
+      </w:r>
+      <w:proofErr w:type="spellStart"/>
+      <w:r>
+        <w:t>hashes</w:t>
+      </w:r>
+      <w:proofErr w:type="spellEnd"/>
+      <w:r>
+        <w:t xml:space="preserve"> distincts, </w:t>
+      </w:r>
+      <w:r>
+        <w:t xml:space="preserve">ce qui renforce la sécurité et permet d’éviter les </w:t>
+      </w:r>
+      <w:r>
+        <w:t>« </w:t>
+      </w:r>
+      <w:r>
+        <w:t>attaques par tables arc-en</w:t>
+      </w:r>
+      <w:r>
+        <w:t>-ciel »</w:t>
+      </w:r>
+      <w:r>
+        <w:rPr>
+          <w:rStyle w:val="Appelnotedebasdep"/>
+        </w:rPr>
+        <w:footnoteReference w:id="3"/>
+      </w:r>
+      <w:r>
+        <w:t>.</w:t>
+      </w:r>
+    </w:p>
+    <w:p>
+      <w:r>
+        <w:rPr>
+          <w:noProof/>
+        </w:rPr>
         <w:drawing>
-          <wp:inline distT="0" distB="0" distL="0" distR="0" wp14:anchorId="54B53815" wp14:editId="47354FE6">
-            <wp:extent cx="5191850" cy="1209844"/>
-            <wp:effectExtent l="0" t="0" r="8890" b="9525"/>
-            <wp:docPr id="4" name="Image 4"/>
+          <wp:inline distT="0" distB="0" distL="0" distR="0" wp14:anchorId="21424224" wp14:editId="05F0231E">
+            <wp:extent cx="4848902" cy="152421"/>
+            <wp:effectExtent l="0" t="0" r="8890" b="0"/>
+            <wp:docPr id="3" name="Image 3"/>
             <wp:cNvGraphicFramePr>
               <a:graphicFrameLocks xmlns:a="http://schemas.openxmlformats.org/drawingml/2006/main" noChangeAspect="1"/>
             </wp:cNvGraphicFramePr>
@@ -4484,7 +4786,7 @@
                   <pic:spPr>
                     <a:xfrm>
                       <a:off x="0" y="0"/>
-                      <a:ext cx="5191850" cy="1209844"/>
+                      <a:ext cx="4848902" cy="152421"/>
                     </a:xfrm>
                     <a:prstGeom prst="rect">
                       <a:avLst/>
@@ -4497,48 +4799,49 @@
         </w:drawing>
       </w:r>
     </w:p>
+    <w:p/>
     <w:p>
       <w:pPr>
         <w:pStyle w:val="Titre3"/>
       </w:pPr>
-      <w:bookmarkStart w:id="13" w:name="_Toc166844183"/>
+      <w:bookmarkStart w:id="15" w:name="_Toc167266884"/>
       <w:r>
         <w:t>Création de compte et login</w:t>
       </w:r>
-      <w:bookmarkEnd w:id="13"/>
+      <w:bookmarkEnd w:id="15"/>
     </w:p>
     <w:p>
       <w:pPr>
         <w:pStyle w:val="Titre1"/>
       </w:pPr>
-      <w:bookmarkStart w:id="14" w:name="_Toc166844184"/>
+      <w:bookmarkStart w:id="16" w:name="_Toc167266885"/>
       <w:r>
         <w:lastRenderedPageBreak/>
         <w:t>Tests</w:t>
       </w:r>
-      <w:bookmarkEnd w:id="14"/>
+      <w:bookmarkEnd w:id="16"/>
     </w:p>
     <w:p>
       <w:pPr>
         <w:pStyle w:val="Titre1"/>
       </w:pPr>
-      <w:bookmarkStart w:id="15" w:name="_Toc166844185"/>
+      <w:bookmarkStart w:id="17" w:name="_Toc167266886"/>
       <w:r>
         <w:lastRenderedPageBreak/>
         <w:t>Conclusion</w:t>
       </w:r>
-      <w:bookmarkEnd w:id="15"/>
+      <w:bookmarkEnd w:id="17"/>
     </w:p>
     <w:p>
       <w:pPr>
         <w:pStyle w:val="Titre1"/>
       </w:pPr>
-      <w:bookmarkStart w:id="16" w:name="_Toc166844186"/>
+      <w:bookmarkStart w:id="18" w:name="_Toc167266887"/>
       <w:r>
         <w:lastRenderedPageBreak/>
         <w:t>Annexes</w:t>
       </w:r>
-      <w:bookmarkEnd w:id="16"/>
+      <w:bookmarkEnd w:id="18"/>
     </w:p>
     <w:sectPr>
       <w:headerReference w:type="default" r:id="rId41"/>
@@ -4704,7 +5007,7 @@
             <w:rPr>
               <w:noProof/>
             </w:rPr>
-            <w:t>21.05.24</w:t>
+            <w:t>22.05.24</w:t>
           </w:r>
           <w:r>
             <w:fldChar w:fldCharType="end"/>
@@ -4824,6 +5127,9 @@
       <w:pPr>
         <w:pStyle w:val="Notdebasdepage"/>
         <w:spacing w:after="0"/>
+        <w:rPr>
+          <w:lang w:val="fr-CH"/>
+        </w:rPr>
       </w:pPr>
       <w:r>
         <w:rPr>
@@ -4832,14 +5138,23 @@
         <w:footnoteRef/>
       </w:r>
       <w:r>
-        <w:t xml:space="preserve"> Explication de l’architecture MVC :</w:t>
+        <w:rPr>
+          <w:lang w:val="fr-CH"/>
+        </w:rPr>
+        <w:t xml:space="preserve"> Explication de l’architecture MVC :</w:t>
       </w:r>
     </w:p>
     <w:p>
       <w:pPr>
         <w:pStyle w:val="Notdebasdepage"/>
-      </w:pPr>
-      <w:r>
+        <w:rPr>
+          <w:lang w:val="fr-CH"/>
+        </w:rPr>
+      </w:pPr>
+      <w:r>
+        <w:rPr>
+          <w:lang w:val="fr-CH"/>
+        </w:rPr>
         <w:t>https://www.irif.fr/~carton/Enseignement/InterfacesGraphiques/Cours/Swing/mvc.html</w:t>
       </w:r>
     </w:p>
@@ -6119,7 +6434,7 @@
     <w:uiPriority w:val="9"/>
     <w:unhideWhenUsed/>
     <w:qFormat/>
-    <w:rsid w:val="00B0392B"/>
+    <w:rsid w:val="00714CDD"/>
     <w:pPr>
       <w:keepNext/>
       <w:keepLines/>
@@ -6127,7 +6442,7 @@
         <w:ilvl w:val="2"/>
         <w:numId w:val="1"/>
       </w:numPr>
-      <w:spacing w:before="80" w:after="160"/>
+      <w:spacing w:before="120" w:after="160"/>
       <w:outlineLvl w:val="2"/>
     </w:pPr>
     <w:rPr>
@@ -6517,7 +6832,7 @@
     <w:basedOn w:val="Policepardfaut"/>
     <w:link w:val="Titre3"/>
     <w:uiPriority w:val="9"/>
-    <w:rsid w:val="00B0392B"/>
+    <w:rsid w:val="00714CDD"/>
     <w:rPr>
       <w:rFonts w:ascii="Arial" w:eastAsiaTheme="majorEastAsia" w:hAnsi="Arial" w:cstheme="majorBidi"/>
       <w:i/>
@@ -6865,11 +7180,14 @@
   <w:rsids>
     <w:rsidRoot w:val="00FF68AE"/>
     <w:rsid w:val="0037619C"/>
+    <w:rsid w:val="00382595"/>
     <w:rsid w:val="00472DCB"/>
     <w:rsid w:val="008900CB"/>
     <w:rsid w:val="008B6349"/>
     <w:rsid w:val="00961096"/>
     <w:rsid w:val="00A15A5B"/>
+    <w:rsid w:val="00B6639D"/>
+    <w:rsid w:val="00B90EEE"/>
     <w:rsid w:val="00CB5E9F"/>
     <w:rsid w:val="00D87A17"/>
     <w:rsid w:val="00DC7F09"/>

</xml_diff>